<commit_message>
Fixed one Headline in Lorem_ipsum.docx
</commit_message>
<xml_diff>
--- a/Lorem_ipsum.docx
+++ b/Lorem_ipsum.docx
@@ -243,17 +243,8 @@
           <w:noProof/>
           <w:lang w:val="en-US"/>
         </w:rPr>
-        <w:t xml:space="preserve">Morbi </w:t>
-      </w:r>
-      <w:proofErr w:type="spellStart"/>
-      <w:r>
-        <w:rPr>
-          <w:noProof/>
-          <w:lang w:val="en-US"/>
-        </w:rPr>
-        <w:t>neque</w:t>
-      </w:r>
-      <w:proofErr w:type="spellEnd"/>
+        <w:t>Morbi neque</w:t>
+      </w:r>
     </w:p>
     <w:p>
       <w:pPr>
@@ -381,17 +372,8 @@
           <w:noProof/>
           <w:lang w:val="en-US"/>
         </w:rPr>
-        <w:t xml:space="preserve">Cras </w:t>
-      </w:r>
-      <w:proofErr w:type="spellStart"/>
-      <w:r>
-        <w:rPr>
-          <w:noProof/>
-          <w:lang w:val="en-US"/>
-        </w:rPr>
-        <w:t>dapibus</w:t>
-      </w:r>
-      <w:proofErr w:type="spellEnd"/>
+        <w:t>Cras dapibus</w:t>
+      </w:r>
       <w:r>
         <w:rPr>
           <w:noProof/>
@@ -1136,17 +1118,8 @@
           <w:noProof/>
           <w:lang w:val="en-US"/>
         </w:rPr>
-        <w:t xml:space="preserve">Donec </w:t>
-      </w:r>
-      <w:proofErr w:type="spellStart"/>
-      <w:r>
-        <w:rPr>
-          <w:noProof/>
-          <w:lang w:val="en-US"/>
-        </w:rPr>
-        <w:t>blandit</w:t>
-      </w:r>
-      <w:proofErr w:type="spellEnd"/>
+        <w:t>Donec blandit</w:t>
+      </w:r>
       <w:r>
         <w:rPr>
           <w:noProof/>
@@ -1388,31 +1361,13 @@
           <w:lang w:val="en-US"/>
         </w:rPr>
       </w:pPr>
-      <w:proofErr w:type="spellStart"/>
-      <w:r>
-        <w:rPr>
-          <w:noProof/>
-          <w:lang w:val="en-US"/>
-        </w:rPr>
-        <w:t>Quisque</w:t>
-      </w:r>
-      <w:proofErr w:type="spellEnd"/>
-      <w:r>
-        <w:rPr>
-          <w:noProof/>
-          <w:lang w:val="en-US"/>
-        </w:rPr>
-        <w:t xml:space="preserve"> </w:t>
-      </w:r>
-      <w:proofErr w:type="spellStart"/>
-      <w:r>
-        <w:rPr>
-          <w:noProof/>
-          <w:lang w:val="en-US"/>
-        </w:rPr>
-        <w:t>ornare</w:t>
-      </w:r>
-      <w:proofErr w:type="spellEnd"/>
+      <w:r>
+        <w:rPr>
+          <w:noProof/>
+          <w:lang w:val="en-US"/>
+        </w:rPr>
+        <w:t>Quisque ornare</w:t>
+      </w:r>
       <w:r>
         <w:rPr>
           <w:noProof/>
@@ -1641,31 +1596,13 @@
           <w:lang w:val="en-US"/>
         </w:rPr>
       </w:pPr>
-      <w:proofErr w:type="spellStart"/>
-      <w:r>
-        <w:rPr>
-          <w:noProof/>
-          <w:lang w:val="en-US"/>
-        </w:rPr>
-        <w:t>Fusce</w:t>
-      </w:r>
-      <w:proofErr w:type="spellEnd"/>
-      <w:r>
-        <w:rPr>
-          <w:noProof/>
-          <w:lang w:val="en-US"/>
-        </w:rPr>
-        <w:t xml:space="preserve"> </w:t>
-      </w:r>
-      <w:proofErr w:type="spellStart"/>
-      <w:r>
-        <w:rPr>
-          <w:noProof/>
-          <w:lang w:val="en-US"/>
-        </w:rPr>
-        <w:t>aliquet</w:t>
-      </w:r>
-      <w:proofErr w:type="spellEnd"/>
+      <w:r>
+        <w:rPr>
+          <w:noProof/>
+          <w:lang w:val="en-US"/>
+        </w:rPr>
+        <w:t>Fusce aliquet</w:t>
+      </w:r>
       <w:r>
         <w:rPr>
           <w:noProof/>
@@ -1813,39 +1750,19 @@
     </w:p>
     <w:p>
       <w:pPr>
-        <w:rPr>
-          <w:noProof/>
-          <w:lang w:val="en-US"/>
-        </w:rPr>
-      </w:pPr>
-      <w:r>
-        <w:rPr>
-          <w:rStyle w:val="Heading2Char"/>
-        </w:rPr>
-        <w:t xml:space="preserve">Donec </w:t>
-      </w:r>
-      <w:proofErr w:type="spellStart"/>
-      <w:r>
-        <w:rPr>
-          <w:rStyle w:val="Heading2Char"/>
-        </w:rPr>
-        <w:t>elit</w:t>
-      </w:r>
-      <w:proofErr w:type="spellEnd"/>
-      <w:r>
-        <w:rPr>
-          <w:rStyle w:val="Heading2Char"/>
-        </w:rPr>
-        <w:t xml:space="preserve"> </w:t>
-      </w:r>
-      <w:proofErr w:type="spellStart"/>
-      <w:r>
-        <w:rPr>
-          <w:rStyle w:val="Heading2Char"/>
-        </w:rPr>
-        <w:t>est</w:t>
-      </w:r>
-      <w:proofErr w:type="spellEnd"/>
+        <w:pStyle w:val="Heading2"/>
+        <w:rPr>
+          <w:noProof/>
+          <w:lang w:val="en-US"/>
+        </w:rPr>
+      </w:pPr>
+      <w:r>
+        <w:rPr>
+          <w:noProof/>
+          <w:lang w:val="en-US"/>
+        </w:rPr>
+        <w:t>Donec elit est</w:t>
+      </w:r>
     </w:p>
     <w:p>
       <w:pPr>

</xml_diff>